<commit_message>
Updated the second milestone which is the project descript, objectives, and roles
</commit_message>
<xml_diff>
--- a/Process Documentation/Project Overview.docx
+++ b/Process Documentation/Project Overview.docx
@@ -44,36 +44,53 @@
         </w:rPr>
       </w:pPr>
       <w:r>
-        <w:rPr>
-          <w:lang w:val="en-US"/>
-        </w:rPr>
-        <w:t xml:space="preserve">Add </w:t>
-      </w:r>
-      <w:r>
-        <w:rPr>
-          <w:lang w:val="en-US"/>
-        </w:rPr>
-        <w:t xml:space="preserve">project overview </w:t>
-      </w:r>
-      <w:r>
-        <w:rPr>
-          <w:lang w:val="en-US"/>
-        </w:rPr>
-        <w:t>here Josh</w:t>
+        <w:t xml:space="preserve">The problem being solved is the lack of resources that people struggling with homelessness have. </w:t>
+      </w:r>
+      <w:r>
+        <w:t xml:space="preserve">The solution that will be designed and developed </w:t>
+      </w:r>
+      <w:r>
+        <w:t xml:space="preserve">is to create an application </w:t>
+      </w:r>
+      <w:r>
+        <w:t>which will allow users to find the best emergency shelter for them for the night, as well as the closest emergency cooling center. These solutions will be based on historical shelter occupancy data, historical weather data,</w:t>
+      </w:r>
+      <w:r>
+        <w:t xml:space="preserve"> location, user type</w:t>
+      </w:r>
+      <w:r>
+        <w:t xml:space="preserve"> and cooling center information. Searching, sorting, and graph algorithms will be implemented to reach a solution as well as testing and verification by comparing program output to expected results derived from specific mathematical calculations.</w:t>
+      </w:r>
+      <w:r>
+        <w:rPr>
+          <w:lang w:val="en-US"/>
+        </w:rPr>
+        <w:t xml:space="preserve"> </w:t>
       </w:r>
     </w:p>
     <w:p>
       <w:pPr>
-        <w:pStyle w:val="Heading1"/>
-        <w:rPr>
-          <w:lang w:val="en-US"/>
-        </w:rPr>
-      </w:pPr>
-      <w:r>
-        <w:rPr>
-          <w:lang w:val="en-US"/>
-        </w:rPr>
-        <w:t>Roles</w:t>
+        <w:rPr>
+          <w:lang w:val="en-US"/>
+        </w:rPr>
+      </w:pPr>
+      <w:r>
+        <w:rPr>
+          <w:lang w:val="en-US"/>
+        </w:rPr>
+        <w:t xml:space="preserve">Below </w:t>
+      </w:r>
+      <w:r>
+        <w:rPr>
+          <w:lang w:val="en-US"/>
+        </w:rPr>
+        <w:t xml:space="preserve">are </w:t>
+      </w:r>
+      <w:r>
+        <w:rPr>
+          <w:lang w:val="en-US"/>
+        </w:rPr>
+        <w:t>the members assigned to this project, their GitHub username, and key roles for the project.</w:t>
       </w:r>
     </w:p>
     <w:p>
@@ -90,14 +107,55 @@
         <w:rPr>
           <w:lang w:val="en-US"/>
         </w:rPr>
-        <w:t xml:space="preserve">Samuel Crawford </w:t>
+        <w:t>Samuel Crawford</w:t>
+      </w:r>
+      <w:r>
+        <w:rPr>
+          <w:lang w:val="en-US"/>
+        </w:rPr>
+        <w:t xml:space="preserve"> (crawfs1)</w:t>
+      </w:r>
+      <w:r>
+        <w:rPr>
+          <w:lang w:val="en-US"/>
+        </w:rPr>
+        <w:t>, samm82</w:t>
+      </w:r>
+      <w:r>
+        <w:rPr>
+          <w:lang w:val="en-US"/>
+        </w:rPr>
+        <w:t xml:space="preserve"> </w:t>
       </w:r>
       <w:r>
         <w:rPr>
           <w:lang w:val="en-US"/>
         </w:rPr>
         <w:tab/>
-        <w:t>Administrator</w:t>
+      </w:r>
+      <w:r>
+        <w:rPr>
+          <w:lang w:val="en-US"/>
+        </w:rPr>
+        <w:tab/>
+      </w:r>
+      <w:r>
+        <w:rPr>
+          <w:lang w:val="en-US"/>
+        </w:rPr>
+        <w:tab/>
+      </w:r>
+      <w:r>
+        <w:rPr>
+          <w:lang w:val="en-US"/>
+        </w:rPr>
+        <w:t xml:space="preserve">Log </w:t>
+      </w:r>
+      <w:r>
+        <w:rPr>
+          <w:lang w:val="en-US"/>
+        </w:rPr>
+        <w:t>Admin</w:t>
       </w:r>
     </w:p>
     <w:p>
@@ -120,8 +178,57 @@
         <w:rPr>
           <w:lang w:val="en-US"/>
         </w:rPr>
+        <w:t xml:space="preserve"> (guinnesj)</w:t>
+      </w:r>
+      <w:r>
+        <w:rPr>
+          <w:lang w:val="en-US"/>
+        </w:rPr>
+        <w:t xml:space="preserve">, </w:t>
+      </w:r>
+      <w:proofErr w:type="spellStart"/>
+      <w:r>
+        <w:rPr>
+          <w:lang w:val="en-US"/>
+        </w:rPr>
+        <w:t>joshuaguinness</w:t>
+      </w:r>
+      <w:proofErr w:type="spellEnd"/>
+      <w:r>
+        <w:rPr>
+          <w:lang w:val="en-US"/>
+        </w:rPr>
         <w:tab/>
-        <w:t>Project Leader</w:t>
+      </w:r>
+      <w:r>
+        <w:rPr>
+          <w:lang w:val="en-US"/>
+        </w:rPr>
+        <w:tab/>
+      </w:r>
+      <w:r>
+        <w:rPr>
+          <w:lang w:val="en-US"/>
+        </w:rPr>
+        <w:tab/>
+      </w:r>
+      <w:r>
+        <w:rPr>
+          <w:lang w:val="en-US"/>
+        </w:rPr>
+        <w:t xml:space="preserve">Project </w:t>
+      </w:r>
+      <w:r>
+        <w:rPr>
+          <w:lang w:val="en-US"/>
+        </w:rPr>
+        <w:t>L</w:t>
+      </w:r>
+      <w:r>
+        <w:rPr>
+          <w:lang w:val="en-US"/>
+        </w:rPr>
+        <w:t>eader</w:t>
       </w:r>
     </w:p>
     <w:p>
@@ -144,8 +251,71 @@
         <w:rPr>
           <w:lang w:val="en-US"/>
         </w:rPr>
+        <w:t xml:space="preserve"> (</w:t>
+      </w:r>
+      <w:proofErr w:type="spellStart"/>
+      <w:r>
+        <w:rPr>
+          <w:lang w:val="en-US"/>
+        </w:rPr>
+        <w:t>jasima</w:t>
+      </w:r>
+      <w:proofErr w:type="spellEnd"/>
+      <w:r>
+        <w:rPr>
+          <w:lang w:val="en-US"/>
+        </w:rPr>
+        <w:t>)</w:t>
+      </w:r>
+      <w:r>
+        <w:rPr>
+          <w:lang w:val="en-US"/>
+        </w:rPr>
+        <w:t xml:space="preserve">, </w:t>
+      </w:r>
+      <w:proofErr w:type="spellStart"/>
+      <w:r>
+        <w:rPr>
+          <w:lang w:val="en-US"/>
+        </w:rPr>
+        <w:t>HassanJasim</w:t>
+      </w:r>
+      <w:proofErr w:type="spellEnd"/>
+      <w:r>
+        <w:rPr>
+          <w:lang w:val="en-US"/>
+        </w:rPr>
         <w:tab/>
+      </w:r>
+      <w:r>
+        <w:rPr>
+          <w:lang w:val="en-US"/>
+        </w:rPr>
+        <w:tab/>
+      </w:r>
+      <w:r>
+        <w:rPr>
+          <w:lang w:val="en-US"/>
+        </w:rPr>
+        <w:tab/>
+      </w:r>
+      <w:r>
+        <w:rPr>
+          <w:lang w:val="en-US"/>
+        </w:rPr>
+        <w:tab/>
+      </w:r>
+      <w:r>
+        <w:rPr>
+          <w:lang w:val="en-US"/>
+        </w:rPr>
         <w:t>Lead UI Developer</w:t>
+      </w:r>
+      <w:r>
+        <w:rPr>
+          <w:lang w:val="en-US"/>
+        </w:rPr>
+        <w:t>, Lead Tester</w:t>
       </w:r>
     </w:p>
     <w:p>
@@ -168,61 +338,108 @@
         <w:rPr>
           <w:lang w:val="en-US"/>
         </w:rPr>
+        <w:t xml:space="preserve"> (</w:t>
+      </w:r>
+      <w:proofErr w:type="spellStart"/>
+      <w:r>
+        <w:rPr>
+          <w:lang w:val="en-US"/>
+        </w:rPr>
+        <w:t>mari</w:t>
+      </w:r>
+      <w:r>
+        <w:rPr>
+          <w:lang w:val="en-US"/>
+        </w:rPr>
+        <w:t>n</w:t>
+      </w:r>
+      <w:proofErr w:type="spellEnd"/>
+      <w:r>
+        <w:rPr>
+          <w:lang w:val="en-US"/>
+        </w:rPr>
+        <w:t>)</w:t>
+      </w:r>
+      <w:r>
+        <w:rPr>
+          <w:lang w:val="en-US"/>
+        </w:rPr>
+        <w:t>, Mari-Nicholas</w:t>
+      </w:r>
+      <w:r>
+        <w:rPr>
+          <w:lang w:val="en-US"/>
+        </w:rPr>
         <w:tab/>
+      </w:r>
+      <w:r>
+        <w:rPr>
+          <w:lang w:val="en-US"/>
+        </w:rPr>
+        <w:tab/>
+      </w:r>
+      <w:r>
+        <w:rPr>
+          <w:lang w:val="en-US"/>
+        </w:rPr>
+        <w:tab/>
+      </w:r>
+      <w:r>
+        <w:rPr>
+          <w:lang w:val="en-US"/>
+        </w:rPr>
         <w:t>Lead Developer</w:t>
       </w:r>
     </w:p>
     <w:p>
       <w:pPr>
-        <w:tabs>
-          <w:tab w:val="left" w:pos="2552"/>
-        </w:tabs>
-        <w:spacing w:after="0"/>
-        <w:rPr>
-          <w:lang w:val="en-US"/>
-        </w:rPr>
-      </w:pPr>
+        <w:pStyle w:val="Heading1"/>
+        <w:rPr>
+          <w:lang w:val="en-US"/>
+        </w:rPr>
+      </w:pPr>
+      <w:r>
+        <w:rPr>
+          <w:lang w:val="en-US"/>
+        </w:rPr>
+        <w:t>Project Objectives</w:t>
+      </w:r>
     </w:p>
     <w:p>
       <w:pPr>
-        <w:pStyle w:val="Heading1"/>
-        <w:rPr>
-          <w:lang w:val="en-US"/>
-        </w:rPr>
-      </w:pPr>
-      <w:r>
-        <w:rPr>
-          <w:lang w:val="en-US"/>
-        </w:rPr>
-        <w:t>Project Objectives</w:t>
-      </w:r>
+        <w:rPr>
+          <w:lang w:val="en-US"/>
+        </w:rPr>
+      </w:pPr>
+      <w:bookmarkStart w:id="0" w:name="_GoBack"/>
+      <w:bookmarkEnd w:id="0"/>
     </w:p>
     <w:p>
       <w:pPr>
-        <w:rPr>
-          <w:lang w:val="en-US"/>
-        </w:rPr>
-      </w:pPr>
-      <w:r>
-        <w:rPr>
-          <w:lang w:val="en-US"/>
-        </w:rPr>
-        <w:t xml:space="preserve">Add project </w:t>
-      </w:r>
-      <w:r>
-        <w:rPr>
-          <w:lang w:val="en-US"/>
-        </w:rPr>
-        <w:t>objectives</w:t>
-      </w:r>
-      <w:bookmarkStart w:id="0" w:name="_GoBack"/>
-      <w:bookmarkEnd w:id="0"/>
-      <w:r>
-        <w:rPr>
-          <w:lang w:val="en-US"/>
-        </w:rPr>
-        <w:t xml:space="preserve"> here Josh</w:t>
-      </w:r>
+        <w:pStyle w:val="Heading1"/>
+        <w:rPr>
+          <w:lang w:val="en-US"/>
+        </w:rPr>
+      </w:pPr>
+      <w:r>
+        <w:rPr>
+          <w:lang w:val="en-US"/>
+        </w:rPr>
+        <w:t xml:space="preserve">Project </w:t>
+      </w:r>
+      <w:r>
+        <w:rPr>
+          <w:lang w:val="en-US"/>
+        </w:rPr>
+        <w:t>Plan</w:t>
+      </w:r>
+    </w:p>
+    <w:p>
+      <w:pPr>
+        <w:rPr>
+          <w:lang w:val="en-US"/>
+        </w:rPr>
+      </w:pPr>
     </w:p>
     <w:p>
       <w:pPr>
@@ -1414,6 +1631,24 @@
     <w:semiHidden/>
     <w:rsid w:val="00EC7FB0"/>
   </w:style>
+  <w:style w:type="paragraph" w:customStyle="1" w:styleId="Default">
+    <w:name w:val="Default"/>
+    <w:rsid w:val="00E01148"/>
+    <w:pPr>
+      <w:autoSpaceDE w:val="0"/>
+      <w:autoSpaceDN w:val="0"/>
+      <w:adjustRightInd w:val="0"/>
+      <w:spacing w:after="0" w:line="240" w:lineRule="auto"/>
+      <w:jc w:val="left"/>
+    </w:pPr>
+    <w:rPr>
+      <w:rFonts w:ascii="Times New Roman" w:hAnsi="Times New Roman" w:cs="Times New Roman"/>
+      <w:color w:val="000000"/>
+      <w:sz w:val="24"/>
+      <w:szCs w:val="24"/>
+      <w:lang w:val="en-US"/>
+    </w:rPr>
+  </w:style>
 </w:styles>
 </file>
 

</xml_diff>

<commit_message>
Finished project overview, milestone 2
</commit_message>
<xml_diff>
--- a/Process Documentation/Project Overview.docx
+++ b/Process Documentation/Project Overview.docx
@@ -411,35 +411,199 @@
           <w:lang w:val="en-US"/>
         </w:rPr>
       </w:pPr>
+      <w:r>
+        <w:rPr>
+          <w:lang w:val="en-US"/>
+        </w:rPr>
+        <w:t>The project objectives are listed below:</w:t>
+      </w:r>
+    </w:p>
+    <w:p>
+      <w:pPr>
+        <w:pStyle w:val="ListParagraph"/>
+        <w:numPr>
+          <w:ilvl w:val="0"/>
+          <w:numId w:val="11"/>
+        </w:numPr>
+        <w:rPr>
+          <w:lang w:val="en-US"/>
+        </w:rPr>
+      </w:pPr>
+      <w:r>
+        <w:rPr>
+          <w:lang w:val="en-US"/>
+        </w:rPr>
+        <w:t>Application finds best emergency shelter based on the factors listed above</w:t>
+      </w:r>
+    </w:p>
+    <w:p>
+      <w:pPr>
+        <w:pStyle w:val="ListParagraph"/>
+        <w:numPr>
+          <w:ilvl w:val="0"/>
+          <w:numId w:val="11"/>
+        </w:numPr>
+        <w:rPr>
+          <w:lang w:val="en-US"/>
+        </w:rPr>
+      </w:pPr>
+      <w:r>
+        <w:rPr>
+          <w:lang w:val="en-US"/>
+        </w:rPr>
+        <w:t xml:space="preserve">Application finds closest emergency cooling centre </w:t>
+      </w:r>
+      <w:r>
+        <w:rPr>
+          <w:lang w:val="en-US"/>
+        </w:rPr>
+        <w:t>based on user location</w:t>
+      </w:r>
+    </w:p>
+    <w:p>
+      <w:pPr>
+        <w:pStyle w:val="ListParagraph"/>
+        <w:numPr>
+          <w:ilvl w:val="0"/>
+          <w:numId w:val="11"/>
+        </w:numPr>
+        <w:rPr>
+          <w:lang w:val="en-US"/>
+        </w:rPr>
+      </w:pPr>
+      <w:r>
+        <w:rPr>
+          <w:lang w:val="en-US"/>
+        </w:rPr>
+        <w:t xml:space="preserve">Application </w:t>
+      </w:r>
+      <w:r>
+        <w:rPr>
+          <w:lang w:val="en-US"/>
+        </w:rPr>
+        <w:t xml:space="preserve">provides basic information about </w:t>
+      </w:r>
+      <w:r>
+        <w:rPr>
+          <w:lang w:val="en-US"/>
+        </w:rPr>
+        <w:t>the emerg</w:t>
+      </w:r>
+      <w:r>
+        <w:rPr>
+          <w:lang w:val="en-US"/>
+        </w:rPr>
+        <w:t>ency shelters and cooling centers presented to the user</w:t>
+      </w:r>
+      <w:r>
+        <w:rPr>
+          <w:lang w:val="en-US"/>
+        </w:rPr>
+        <w:t xml:space="preserve"> e.g. address, hours, name</w:t>
+      </w:r>
+      <w:r>
+        <w:rPr>
+          <w:lang w:val="en-US"/>
+        </w:rPr>
+        <w:t>.</w:t>
+      </w:r>
+    </w:p>
+    <w:p>
+      <w:pPr>
+        <w:pStyle w:val="ListParagraph"/>
+        <w:numPr>
+          <w:ilvl w:val="0"/>
+          <w:numId w:val="11"/>
+        </w:numPr>
+        <w:rPr>
+          <w:lang w:val="en-US"/>
+        </w:rPr>
+      </w:pPr>
+      <w:r>
+        <w:rPr>
+          <w:lang w:val="en-US"/>
+        </w:rPr>
+        <w:t>Application use is clear and requires minimal explanation</w:t>
+      </w:r>
+    </w:p>
+    <w:p>
+      <w:pPr>
+        <w:pStyle w:val="ListParagraph"/>
+        <w:numPr>
+          <w:ilvl w:val="0"/>
+          <w:numId w:val="11"/>
+        </w:numPr>
+        <w:rPr>
+          <w:lang w:val="en-US"/>
+        </w:rPr>
+      </w:pPr>
+      <w:r>
+        <w:rPr>
+          <w:lang w:val="en-US"/>
+        </w:rPr>
+        <w:t xml:space="preserve">Application runs quickly and does not take very long to </w:t>
+      </w:r>
+      <w:proofErr w:type="gramStart"/>
+      <w:r>
+        <w:rPr>
+          <w:lang w:val="en-US"/>
+        </w:rPr>
+        <w:t>come to a conclusion</w:t>
+      </w:r>
+      <w:proofErr w:type="gramEnd"/>
+      <w:r>
+        <w:rPr>
+          <w:lang w:val="en-US"/>
+        </w:rPr>
+        <w:t>.</w:t>
+      </w:r>
+    </w:p>
+    <w:p>
+      <w:pPr>
+        <w:pStyle w:val="Heading1"/>
+        <w:rPr>
+          <w:lang w:val="en-US"/>
+        </w:rPr>
+      </w:pPr>
+      <w:r>
+        <w:rPr>
+          <w:lang w:val="en-US"/>
+        </w:rPr>
+        <w:t>Project Plan</w:t>
+      </w:r>
+    </w:p>
+    <w:p>
+      <w:pPr>
+        <w:rPr>
+          <w:lang w:val="en-US"/>
+        </w:rPr>
+      </w:pPr>
+      <w:r>
+        <w:rPr>
+          <w:lang w:val="en-US"/>
+        </w:rPr>
+        <w:t xml:space="preserve">Each group member will </w:t>
+      </w:r>
+      <w:r>
+        <w:rPr>
+          <w:lang w:val="en-US"/>
+        </w:rPr>
+        <w:t>work on their assigned position, as well as lend assistance where else needed. All group members wi</w:t>
+      </w:r>
+      <w:r>
+        <w:rPr>
+          <w:lang w:val="en-US"/>
+        </w:rPr>
+        <w:t>ll contribute to the programming</w:t>
+      </w:r>
+      <w:r>
+        <w:rPr>
+          <w:lang w:val="en-US"/>
+        </w:rPr>
+        <w:t xml:space="preserve"> of the project. The milestones will be completed in accordance with the project outline.</w:t>
+      </w:r>
       <w:bookmarkStart w:id="0" w:name="_GoBack"/>
       <w:bookmarkEnd w:id="0"/>
-    </w:p>
-    <w:p>
-      <w:pPr>
-        <w:pStyle w:val="Heading1"/>
-        <w:rPr>
-          <w:lang w:val="en-US"/>
-        </w:rPr>
-      </w:pPr>
-      <w:r>
-        <w:rPr>
-          <w:lang w:val="en-US"/>
-        </w:rPr>
-        <w:t xml:space="preserve">Project </w:t>
-      </w:r>
-      <w:r>
-        <w:rPr>
-          <w:lang w:val="en-US"/>
-        </w:rPr>
-        <w:t>Plan</w:t>
-      </w:r>
-    </w:p>
-    <w:p>
-      <w:pPr>
-        <w:rPr>
-          <w:lang w:val="en-US"/>
-        </w:rPr>
-      </w:pPr>
     </w:p>
     <w:p>
       <w:pPr>
@@ -544,6 +708,118 @@
       <w:pPr>
         <w:ind w:left="1584" w:hanging="1584"/>
       </w:pPr>
+    </w:lvl>
+  </w:abstractNum>
+  <w:abstractNum w:abstractNumId="1" w15:restartNumberingAfterBreak="0">
+    <w:nsid w:val="641B2A31"/>
+    <w:multiLevelType w:val="hybridMultilevel"/>
+    <w:tmpl w:val="4A76FED8"/>
+    <w:lvl w:ilvl="0" w:tplc="71EE1DC4">
+      <w:numFmt w:val="bullet"/>
+      <w:lvlText w:val="-"/>
+      <w:lvlJc w:val="left"/>
+      <w:pPr>
+        <w:ind w:left="720" w:hanging="360"/>
+      </w:pPr>
+      <w:rPr>
+        <w:rFonts w:ascii="Calibri" w:eastAsiaTheme="minorEastAsia" w:hAnsi="Calibri" w:cs="Calibri" w:hint="default"/>
+      </w:rPr>
+    </w:lvl>
+    <w:lvl w:ilvl="1" w:tplc="04090003" w:tentative="1">
+      <w:start w:val="1"/>
+      <w:numFmt w:val="bullet"/>
+      <w:lvlText w:val="o"/>
+      <w:lvlJc w:val="left"/>
+      <w:pPr>
+        <w:ind w:left="1440" w:hanging="360"/>
+      </w:pPr>
+      <w:rPr>
+        <w:rFonts w:ascii="Courier New" w:hAnsi="Courier New" w:cs="Courier New" w:hint="default"/>
+      </w:rPr>
+    </w:lvl>
+    <w:lvl w:ilvl="2" w:tplc="04090005" w:tentative="1">
+      <w:start w:val="1"/>
+      <w:numFmt w:val="bullet"/>
+      <w:lvlText w:val=""/>
+      <w:lvlJc w:val="left"/>
+      <w:pPr>
+        <w:ind w:left="2160" w:hanging="360"/>
+      </w:pPr>
+      <w:rPr>
+        <w:rFonts w:ascii="Wingdings" w:hAnsi="Wingdings" w:hint="default"/>
+      </w:rPr>
+    </w:lvl>
+    <w:lvl w:ilvl="3" w:tplc="04090001" w:tentative="1">
+      <w:start w:val="1"/>
+      <w:numFmt w:val="bullet"/>
+      <w:lvlText w:val=""/>
+      <w:lvlJc w:val="left"/>
+      <w:pPr>
+        <w:ind w:left="2880" w:hanging="360"/>
+      </w:pPr>
+      <w:rPr>
+        <w:rFonts w:ascii="Symbol" w:hAnsi="Symbol" w:hint="default"/>
+      </w:rPr>
+    </w:lvl>
+    <w:lvl w:ilvl="4" w:tplc="04090003" w:tentative="1">
+      <w:start w:val="1"/>
+      <w:numFmt w:val="bullet"/>
+      <w:lvlText w:val="o"/>
+      <w:lvlJc w:val="left"/>
+      <w:pPr>
+        <w:ind w:left="3600" w:hanging="360"/>
+      </w:pPr>
+      <w:rPr>
+        <w:rFonts w:ascii="Courier New" w:hAnsi="Courier New" w:cs="Courier New" w:hint="default"/>
+      </w:rPr>
+    </w:lvl>
+    <w:lvl w:ilvl="5" w:tplc="04090005" w:tentative="1">
+      <w:start w:val="1"/>
+      <w:numFmt w:val="bullet"/>
+      <w:lvlText w:val=""/>
+      <w:lvlJc w:val="left"/>
+      <w:pPr>
+        <w:ind w:left="4320" w:hanging="360"/>
+      </w:pPr>
+      <w:rPr>
+        <w:rFonts w:ascii="Wingdings" w:hAnsi="Wingdings" w:hint="default"/>
+      </w:rPr>
+    </w:lvl>
+    <w:lvl w:ilvl="6" w:tplc="04090001" w:tentative="1">
+      <w:start w:val="1"/>
+      <w:numFmt w:val="bullet"/>
+      <w:lvlText w:val=""/>
+      <w:lvlJc w:val="left"/>
+      <w:pPr>
+        <w:ind w:left="5040" w:hanging="360"/>
+      </w:pPr>
+      <w:rPr>
+        <w:rFonts w:ascii="Symbol" w:hAnsi="Symbol" w:hint="default"/>
+      </w:rPr>
+    </w:lvl>
+    <w:lvl w:ilvl="7" w:tplc="04090003" w:tentative="1">
+      <w:start w:val="1"/>
+      <w:numFmt w:val="bullet"/>
+      <w:lvlText w:val="o"/>
+      <w:lvlJc w:val="left"/>
+      <w:pPr>
+        <w:ind w:left="5760" w:hanging="360"/>
+      </w:pPr>
+      <w:rPr>
+        <w:rFonts w:ascii="Courier New" w:hAnsi="Courier New" w:cs="Courier New" w:hint="default"/>
+      </w:rPr>
+    </w:lvl>
+    <w:lvl w:ilvl="8" w:tplc="04090005" w:tentative="1">
+      <w:start w:val="1"/>
+      <w:numFmt w:val="bullet"/>
+      <w:lvlText w:val=""/>
+      <w:lvlJc w:val="left"/>
+      <w:pPr>
+        <w:ind w:left="6480" w:hanging="360"/>
+      </w:pPr>
+      <w:rPr>
+        <w:rFonts w:ascii="Wingdings" w:hAnsi="Wingdings" w:hint="default"/>
+      </w:rPr>
     </w:lvl>
   </w:abstractNum>
   <w:num w:numId="1">
@@ -575,6 +851,9 @@
   </w:num>
   <w:num w:numId="10">
     <w:abstractNumId w:val="0"/>
+  </w:num>
+  <w:num w:numId="11">
+    <w:abstractNumId w:val="1"/>
   </w:num>
 </w:numbering>
 </file>
@@ -1649,6 +1928,17 @@
       <w:lang w:val="en-US"/>
     </w:rPr>
   </w:style>
+  <w:style w:type="paragraph" w:styleId="ListParagraph">
+    <w:name w:val="List Paragraph"/>
+    <w:basedOn w:val="Normal"/>
+    <w:uiPriority w:val="34"/>
+    <w:qFormat/>
+    <w:rsid w:val="00BC6F95"/>
+    <w:pPr>
+      <w:ind w:left="720"/>
+      <w:contextualSpacing/>
+    </w:pPr>
+  </w:style>
 </w:styles>
 </file>
 

</xml_diff>

<commit_message>
Finished a final comment on the project overview and generated a pdf to submit it
</commit_message>
<xml_diff>
--- a/Process Documentation/Project Overview.docx
+++ b/Process Documentation/Project Overview.docx
@@ -44,7 +44,12 @@
         </w:rPr>
       </w:pPr>
       <w:r>
-        <w:t xml:space="preserve">The problem being solved is the lack of resources that people struggling with homelessness have. </w:t>
+        <w:t>The problem being solved is the lack of r</w:t>
+      </w:r>
+      <w:bookmarkStart w:id="0" w:name="_GoBack"/>
+      <w:bookmarkEnd w:id="0"/>
+      <w:r>
+        <w:t xml:space="preserve">esources that people struggling with homelessness have. </w:t>
       </w:r>
       <w:r>
         <w:t xml:space="preserve">The solution that will be designed and developed </w:t>
@@ -178,21 +183,7 @@
         <w:rPr>
           <w:lang w:val="en-US"/>
         </w:rPr>
-        <w:t xml:space="preserve"> (</w:t>
-      </w:r>
-      <w:proofErr w:type="spellStart"/>
-      <w:r>
-        <w:rPr>
-          <w:lang w:val="en-US"/>
-        </w:rPr>
-        <w:t>guinnesj</w:t>
-      </w:r>
-      <w:proofErr w:type="spellEnd"/>
-      <w:r>
-        <w:rPr>
-          <w:lang w:val="en-US"/>
-        </w:rPr>
-        <w:t>)</w:t>
+        <w:t xml:space="preserve"> (guinnesj)</w:t>
       </w:r>
       <w:r>
         <w:rPr>
@@ -557,8 +548,6 @@
         </w:rPr>
         <w:t>.</w:t>
       </w:r>
-      <w:bookmarkStart w:id="0" w:name="_GoBack"/>
-      <w:bookmarkEnd w:id="0"/>
     </w:p>
     <w:p>
       <w:pPr>
@@ -620,7 +609,27 @@
         <w:rPr>
           <w:lang w:val="en-US"/>
         </w:rPr>
-        <w:t xml:space="preserve"> of the project. The milestones will be completed in accordance with the project outline.</w:t>
+        <w:t xml:space="preserve"> of the project. The milestones will be completed in accordance with the project outline</w:t>
+      </w:r>
+      <w:r>
+        <w:rPr>
+          <w:lang w:val="en-US"/>
+        </w:rPr>
+        <w:t xml:space="preserve"> both </w:t>
+      </w:r>
+      <w:proofErr w:type="gramStart"/>
+      <w:r>
+        <w:rPr>
+          <w:lang w:val="en-US"/>
+        </w:rPr>
+        <w:t>in regard to</w:t>
+      </w:r>
+      <w:proofErr w:type="gramEnd"/>
+      <w:r>
+        <w:rPr>
+          <w:lang w:val="en-US"/>
+        </w:rPr>
+        <w:t xml:space="preserve"> timing and content.</w:t>
       </w:r>
     </w:p>
     <w:p>

</xml_diff>